<commit_message>
BugFix: numbering and safe states
</commit_message>
<xml_diff>
--- a/04_TechnicalSafetyConcept_LaneAssistance.docx
+++ b/04_TechnicalSafetyConcept_LaneAssistance.docx
@@ -3475,7 +3475,7 @@
       <w:tr>
         <w:tc>
           <w:tcPr>
-            <w:tcW w:w="1274" w:type="dxa"/>
+            <w:tcW w:w="1275" w:type="dxa"/>
             <w:shd w:val="clear" w:color="auto" w:fill="CCCCCC"/>
             <w:tcMar>
               <w:top w:w="100" w:type="dxa"/>
@@ -3502,7 +3502,7 @@
         </w:tc>
         <w:tc>
           <w:tcPr>
-            <w:tcW w:w="3309" w:type="dxa"/>
+            <w:tcW w:w="3310" w:type="dxa"/>
             <w:shd w:val="clear" w:color="auto" w:fill="CCCCCC"/>
             <w:tcMar>
               <w:top w:w="100" w:type="dxa"/>
@@ -3671,7 +3671,7 @@
       <w:tr>
         <w:tc>
           <w:tcPr>
-            <w:tcW w:w="1274" w:type="dxa"/>
+            <w:tcW w:w="1275" w:type="dxa"/>
             <w:tcMar>
               <w:top w:w="100" w:type="dxa"/>
               <w:left w:w="100" w:type="dxa"/>
@@ -3718,7 +3718,7 @@
         </w:tc>
         <w:tc>
           <w:tcPr>
-            <w:tcW w:w="3309" w:type="dxa"/>
+            <w:tcW w:w="3310" w:type="dxa"/>
             <w:tcMar>
               <w:top w:w="100" w:type="dxa"/>
               <w:left w:w="100" w:type="dxa"/>
@@ -3856,7 +3856,7 @@
               <w:spacing w:line="240" w:lineRule="auto"/>
             </w:pPr>
             <w:r>
-              <w:t>OFF</w:t>
+              <w:t>LDW torque output is set to zero</w:t>
             </w:r>
           </w:p>
         </w:tc>
@@ -3864,7 +3864,7 @@
       <w:tr>
         <w:tc>
           <w:tcPr>
-            <w:tcW w:w="1274" w:type="dxa"/>
+            <w:tcW w:w="1275" w:type="dxa"/>
             <w:tcMar>
               <w:top w:w="100" w:type="dxa"/>
               <w:left w:w="100" w:type="dxa"/>
@@ -3911,20 +3911,28 @@
         </w:tc>
         <w:tc>
           <w:tcPr>
-            <w:tcW w:w="3309" w:type="dxa"/>
-            <w:tcMar>
-              <w:top w:w="100" w:type="dxa"/>
-              <w:left w:w="100" w:type="dxa"/>
-              <w:bottom w:w="100" w:type="dxa"/>
-              <w:right w:w="100" w:type="dxa"/>
-            </w:tcMar>
-          </w:tcPr>
-          <w:p>
-            <w:pPr>
-              <w:widowControl w:val="0"/>
-            </w:pPr>
-            <w:r>
-              <w:t>As soon as the LDW function deactivates the LDW feature, the 'LDW Safety' software block shall send a signal to the car display ECU to turn on a warning light.</w:t>
+            <w:tcW w:w="3310" w:type="dxa"/>
+            <w:tcMar>
+              <w:top w:w="100" w:type="dxa"/>
+              <w:left w:w="100" w:type="dxa"/>
+              <w:bottom w:w="100" w:type="dxa"/>
+              <w:right w:w="100" w:type="dxa"/>
+            </w:tcMar>
+          </w:tcPr>
+          <w:p>
+            <w:pPr>
+              <w:widowControl w:val="0"/>
+            </w:pPr>
+            <w:r>
+              <w:t>The validity and integrity of the data transmission for '</w:t>
+            </w:r>
+            <w:proofErr w:type="spellStart"/>
+            <w:r>
+              <w:t>LDW_Torque_Request</w:t>
+            </w:r>
+            <w:proofErr w:type="spellEnd"/>
+            <w:r>
+              <w:t>' signal shall be ensured.</w:t>
             </w:r>
           </w:p>
         </w:tc>
@@ -3989,10 +3997,7 @@
               <w:spacing w:line="240" w:lineRule="auto"/>
             </w:pPr>
             <w:r>
-              <w:t>LDW Safety block</w:t>
-            </w:r>
-            <w:r>
-              <w:t>, LA malfunction warning block</w:t>
+              <w:t>Data Transmission Integrity Check</w:t>
             </w:r>
           </w:p>
         </w:tc>
@@ -4012,7 +4017,7 @@
               <w:spacing w:line="240" w:lineRule="auto"/>
             </w:pPr>
             <w:r>
-              <w:t>OFF</w:t>
+              <w:t>N/A</w:t>
             </w:r>
           </w:p>
         </w:tc>
@@ -4020,7 +4025,7 @@
       <w:tr>
         <w:tc>
           <w:tcPr>
-            <w:tcW w:w="1274" w:type="dxa"/>
+            <w:tcW w:w="1275" w:type="dxa"/>
             <w:tcMar>
               <w:top w:w="100" w:type="dxa"/>
               <w:left w:w="100" w:type="dxa"/>
@@ -4067,7 +4072,7 @@
         </w:tc>
         <w:tc>
           <w:tcPr>
-            <w:tcW w:w="3309" w:type="dxa"/>
+            <w:tcW w:w="3310" w:type="dxa"/>
             <w:tcMar>
               <w:top w:w="100" w:type="dxa"/>
               <w:left w:w="100" w:type="dxa"/>
@@ -4173,7 +4178,7 @@
               <w:spacing w:line="240" w:lineRule="auto"/>
             </w:pPr>
             <w:r>
-              <w:t>OFF</w:t>
+              <w:t>LDW torque output is set to zero</w:t>
             </w:r>
           </w:p>
         </w:tc>
@@ -4181,7 +4186,7 @@
       <w:tr>
         <w:tc>
           <w:tcPr>
-            <w:tcW w:w="1274" w:type="dxa"/>
+            <w:tcW w:w="1275" w:type="dxa"/>
             <w:tcMar>
               <w:top w:w="100" w:type="dxa"/>
               <w:left w:w="100" w:type="dxa"/>
@@ -4228,74 +4233,66 @@
         </w:tc>
         <w:tc>
           <w:tcPr>
-            <w:tcW w:w="3309" w:type="dxa"/>
-            <w:tcMar>
-              <w:top w:w="100" w:type="dxa"/>
-              <w:left w:w="100" w:type="dxa"/>
-              <w:bottom w:w="100" w:type="dxa"/>
-              <w:right w:w="100" w:type="dxa"/>
-            </w:tcMar>
-          </w:tcPr>
-          <w:p>
-            <w:pPr>
-              <w:widowControl w:val="0"/>
-            </w:pPr>
-            <w:r>
-              <w:t>The validity and integrity of the data transmission for '</w:t>
+            <w:tcW w:w="3310" w:type="dxa"/>
+            <w:tcMar>
+              <w:top w:w="100" w:type="dxa"/>
+              <w:left w:w="100" w:type="dxa"/>
+              <w:bottom w:w="100" w:type="dxa"/>
+              <w:right w:w="100" w:type="dxa"/>
+            </w:tcMar>
+          </w:tcPr>
+          <w:p>
+            <w:pPr>
+              <w:widowControl w:val="0"/>
+            </w:pPr>
+            <w:r>
+              <w:t>As soon as the LDW function deactivates the LDW feature, the 'LDW Safety' software block shall send a signal to the car display ECU to turn on a warning light.</w:t>
+            </w:r>
+          </w:p>
+        </w:tc>
+        <w:tc>
+          <w:tcPr>
+            <w:tcW w:w="345" w:type="dxa"/>
+            <w:tcMar>
+              <w:top w:w="100" w:type="dxa"/>
+              <w:left w:w="100" w:type="dxa"/>
+              <w:bottom w:w="100" w:type="dxa"/>
+              <w:right w:w="100" w:type="dxa"/>
+            </w:tcMar>
+          </w:tcPr>
+          <w:p>
+            <w:pPr>
+              <w:widowControl w:val="0"/>
+              <w:spacing w:line="240" w:lineRule="auto"/>
+            </w:pPr>
+            <w:r>
+              <w:t>C</w:t>
+            </w:r>
+          </w:p>
+        </w:tc>
+        <w:tc>
+          <w:tcPr>
+            <w:tcW w:w="1425" w:type="dxa"/>
+            <w:tcMar>
+              <w:top w:w="100" w:type="dxa"/>
+              <w:left w:w="100" w:type="dxa"/>
+              <w:bottom w:w="100" w:type="dxa"/>
+              <w:right w:w="100" w:type="dxa"/>
+            </w:tcMar>
+          </w:tcPr>
+          <w:p>
+            <w:pPr>
+              <w:widowControl w:val="0"/>
+              <w:spacing w:line="240" w:lineRule="auto"/>
+            </w:pPr>
+            <w:r>
+              <w:t xml:space="preserve">50 </w:t>
             </w:r>
             <w:proofErr w:type="spellStart"/>
             <w:r>
-              <w:t>LDW_Torque_Request</w:t>
+              <w:t>ms</w:t>
             </w:r>
             <w:proofErr w:type="spellEnd"/>
-            <w:r>
-              <w:t>' signal shall be ensured.</w:t>
-            </w:r>
-          </w:p>
-        </w:tc>
-        <w:tc>
-          <w:tcPr>
-            <w:tcW w:w="345" w:type="dxa"/>
-            <w:tcMar>
-              <w:top w:w="100" w:type="dxa"/>
-              <w:left w:w="100" w:type="dxa"/>
-              <w:bottom w:w="100" w:type="dxa"/>
-              <w:right w:w="100" w:type="dxa"/>
-            </w:tcMar>
-          </w:tcPr>
-          <w:p>
-            <w:pPr>
-              <w:widowControl w:val="0"/>
-              <w:spacing w:line="240" w:lineRule="auto"/>
-            </w:pPr>
-            <w:r>
-              <w:t>C</w:t>
-            </w:r>
-          </w:p>
-        </w:tc>
-        <w:tc>
-          <w:tcPr>
-            <w:tcW w:w="1425" w:type="dxa"/>
-            <w:tcMar>
-              <w:top w:w="100" w:type="dxa"/>
-              <w:left w:w="100" w:type="dxa"/>
-              <w:bottom w:w="100" w:type="dxa"/>
-              <w:right w:w="100" w:type="dxa"/>
-            </w:tcMar>
-          </w:tcPr>
-          <w:p>
-            <w:pPr>
-              <w:widowControl w:val="0"/>
-              <w:spacing w:line="240" w:lineRule="auto"/>
-            </w:pPr>
-            <w:r>
-              <w:t xml:space="preserve">50 </w:t>
-            </w:r>
-            <w:proofErr w:type="spellStart"/>
-            <w:r>
-              <w:t>ms</w:t>
-            </w:r>
-            <w:proofErr w:type="spellEnd"/>
           </w:p>
         </w:tc>
         <w:tc>
@@ -4314,7 +4311,10 @@
               <w:spacing w:line="240" w:lineRule="auto"/>
             </w:pPr>
             <w:r>
-              <w:t>Data Transmission Integrity Check</w:t>
+              <w:t>LDW Safety block</w:t>
+            </w:r>
+            <w:r>
+              <w:t>, LA malfunction warning block</w:t>
             </w:r>
           </w:p>
         </w:tc>
@@ -4334,7 +4334,7 @@
               <w:spacing w:line="240" w:lineRule="auto"/>
             </w:pPr>
             <w:r>
-              <w:t>OFF</w:t>
+              <w:t>LDW torque output is set to zero</w:t>
             </w:r>
           </w:p>
         </w:tc>
@@ -4342,7 +4342,7 @@
       <w:tr>
         <w:tc>
           <w:tcPr>
-            <w:tcW w:w="1274" w:type="dxa"/>
+            <w:tcW w:w="1275" w:type="dxa"/>
             <w:tcMar>
               <w:top w:w="100" w:type="dxa"/>
               <w:left w:w="100" w:type="dxa"/>
@@ -4389,7 +4389,7 @@
         </w:tc>
         <w:tc>
           <w:tcPr>
-            <w:tcW w:w="3309" w:type="dxa"/>
+            <w:tcW w:w="3310" w:type="dxa"/>
             <w:tcMar>
               <w:top w:w="100" w:type="dxa"/>
               <w:left w:w="100" w:type="dxa"/>
@@ -4442,10 +4442,7 @@
               <w:spacing w:line="240" w:lineRule="auto"/>
             </w:pPr>
             <w:r>
-              <w:t xml:space="preserve">ignition </w:t>
-            </w:r>
-            <w:r>
-              <w:t>cycle</w:t>
+              <w:t>ignition cycle</w:t>
             </w:r>
           </w:p>
         </w:tc>
@@ -4464,8 +4461,6 @@
               <w:widowControl w:val="0"/>
               <w:spacing w:line="240" w:lineRule="auto"/>
             </w:pPr>
-            <w:bookmarkStart w:id="20" w:name="_GoBack"/>
-            <w:bookmarkEnd w:id="20"/>
             <w:r>
               <w:t>Safety startup</w:t>
             </w:r>
@@ -4487,14 +4482,17 @@
               <w:spacing w:line="240" w:lineRule="auto"/>
             </w:pPr>
             <w:r>
-              <w:t>OFF</w:t>
+              <w:t>LDW torque output is set to zero</w:t>
             </w:r>
           </w:p>
         </w:tc>
       </w:tr>
     </w:tbl>
     <w:p/>
-    <w:p/>
+    <w:p>
+      <w:bookmarkStart w:id="20" w:name="_GoBack"/>
+      <w:bookmarkEnd w:id="20"/>
+    </w:p>
     <w:p/>
     <w:p>
       <w:r>
@@ -8855,7 +8853,7 @@
 </file>
 
 <file path=customXml/itemProps1.xml><?xml version="1.0" encoding="utf-8"?>
-<ds:datastoreItem xmlns:ds="http://schemas.openxmlformats.org/officeDocument/2006/customXml" ds:itemID="{4D389521-D787-4DC8-8543-081EF693B98B}">
+<ds:datastoreItem xmlns:ds="http://schemas.openxmlformats.org/officeDocument/2006/customXml" ds:itemID="{A53BA1A6-2515-45A9-9E23-0AF71E13DA27}">
   <ds:schemaRefs>
     <ds:schemaRef ds:uri="http://schemas.openxmlformats.org/officeDocument/2006/bibliography"/>
   </ds:schemaRefs>

</xml_diff>